<commit_message>
laba chaba 2, 2
</commit_message>
<xml_diff>
--- a/Чаба/ОТП2.docx
+++ b/Чаба/ОТП2.docx
@@ -2526,16 +2526,7 @@
           <w:sz w:val="28"/>
           <w:szCs w:val="28"/>
         </w:rPr>
-        <w:t>6,</w:t>
-      </w:r>
-      <w:r>
-        <w:rPr>
-          <w:b w:val="false"/>
-          <w:bCs w:val="false"/>
-          <w:sz w:val="28"/>
-          <w:szCs w:val="28"/>
-        </w:rPr>
-        <w:t>7,8</w:t>
+        <w:t>6,7,8</w:t>
       </w:r>
     </w:p>
     <w:p>
@@ -2823,7 +2814,7 @@
           <w:numId w:val="0"/>
         </w:numPr>
         <w:suppressAutoHyphens w:val="true"/>
-        <w:spacing w:lineRule="auto" w:line="259"/>
+        <w:spacing w:lineRule="auto" w:line="259" w:before="0" w:after="0"/>
         <w:ind w:hanging="0" w:left="720"/>
         <w:outlineLvl w:val="0"/>
         <w:rPr>
@@ -3053,7 +3044,7 @@
           <w:numId w:val="0"/>
         </w:numPr>
         <w:suppressAutoHyphens w:val="true"/>
-        <w:spacing w:lineRule="auto" w:line="259"/>
+        <w:spacing w:lineRule="auto" w:line="259" w:before="0" w:after="0"/>
         <w:ind w:hanging="0" w:left="720"/>
         <w:outlineLvl w:val="0"/>
         <w:rPr>
@@ -3107,7 +3098,7 @@
             <wp:positionV relativeFrom="paragraph">
               <wp:posOffset>635</wp:posOffset>
             </wp:positionV>
-            <wp:extent cx="5662295" cy="2789555"/>
+            <wp:extent cx="5196840" cy="2560320"/>
             <wp:effectExtent l="0" t="0" r="0" b="0"/>
             <wp:wrapTopAndBottom/>
             <wp:docPr id="19" name="Image19" descr=""/>
@@ -3132,7 +3123,7 @@
                   <pic:spPr bwMode="auto">
                     <a:xfrm>
                       <a:off x="0" y="0"/>
-                      <a:ext cx="5662295" cy="2789555"/>
+                      <a:ext cx="5196840" cy="2560320"/>
                     </a:xfrm>
                     <a:prstGeom prst="rect">
                       <a:avLst/>
@@ -3207,7 +3198,7 @@
             <wp:positionV relativeFrom="paragraph">
               <wp:posOffset>635</wp:posOffset>
             </wp:positionV>
-            <wp:extent cx="5662295" cy="2053590"/>
+            <wp:extent cx="5119370" cy="1856740"/>
             <wp:effectExtent l="0" t="0" r="0" b="0"/>
             <wp:wrapTopAndBottom/>
             <wp:docPr id="20" name="Image20" descr=""/>
@@ -3232,7 +3223,7 @@
                   <pic:spPr bwMode="auto">
                     <a:xfrm>
                       <a:off x="0" y="0"/>
-                      <a:ext cx="5662295" cy="2053590"/>
+                      <a:ext cx="5119370" cy="1856740"/>
                     </a:xfrm>
                     <a:prstGeom prst="rect">
                       <a:avLst/>
@@ -3264,23 +3255,74 @@
         </w:rPr>
       </w:pPr>
       <w:r>
-        <w:rPr>
-          <w:b w:val="false"/>
-          <w:bCs w:val="false"/>
-          <w:sz w:val="28"/>
-          <w:szCs w:val="28"/>
-        </w:rPr>
-      </w:r>
-    </w:p>
-    <w:p>
-      <w:pPr>
-        <w:pStyle w:val="Normal"/>
-        <w:numPr>
-          <w:ilvl w:val="0"/>
-          <w:numId w:val="0"/>
-        </w:numPr>
-        <w:suppressAutoHyphens w:val="true"/>
-        <w:spacing w:lineRule="auto" w:line="259"/>
+        <w:drawing>
+          <wp:anchor behindDoc="0" distT="0" distB="0" distL="0" distR="0" simplePos="0" locked="0" layoutInCell="0" allowOverlap="1" relativeHeight="22">
+            <wp:simplePos x="0" y="0"/>
+            <wp:positionH relativeFrom="column">
+              <wp:posOffset>478155</wp:posOffset>
+            </wp:positionH>
+            <wp:positionV relativeFrom="paragraph">
+              <wp:posOffset>227965</wp:posOffset>
+            </wp:positionV>
+            <wp:extent cx="3968750" cy="3642360"/>
+            <wp:effectExtent l="0" t="0" r="0" b="0"/>
+            <wp:wrapTopAndBottom/>
+            <wp:docPr id="21" name="Image21" descr=""/>
+            <wp:cNvGraphicFramePr>
+              <a:graphicFrameLocks xmlns:a="http://schemas.openxmlformats.org/drawingml/2006/main" noChangeAspect="1"/>
+            </wp:cNvGraphicFramePr>
+            <a:graphic xmlns:a="http://schemas.openxmlformats.org/drawingml/2006/main">
+              <a:graphicData uri="http://schemas.openxmlformats.org/drawingml/2006/picture">
+                <pic:pic xmlns:pic="http://schemas.openxmlformats.org/drawingml/2006/picture">
+                  <pic:nvPicPr>
+                    <pic:cNvPr id="21" name="Image21" descr=""/>
+                    <pic:cNvPicPr>
+                      <a:picLocks noChangeAspect="1" noChangeArrowheads="1"/>
+                    </pic:cNvPicPr>
+                  </pic:nvPicPr>
+                  <pic:blipFill>
+                    <a:blip r:embed="rId22"/>
+                    <a:stretch>
+                      <a:fillRect/>
+                    </a:stretch>
+                  </pic:blipFill>
+                  <pic:spPr bwMode="auto">
+                    <a:xfrm>
+                      <a:off x="0" y="0"/>
+                      <a:ext cx="3968750" cy="3642360"/>
+                    </a:xfrm>
+                    <a:prstGeom prst="rect">
+                      <a:avLst/>
+                    </a:prstGeom>
+                  </pic:spPr>
+                </pic:pic>
+              </a:graphicData>
+            </a:graphic>
+          </wp:anchor>
+        </w:drawing>
+      </w:r>
+      <w:r>
+        <w:rPr>
+          <w:b w:val="false"/>
+          <w:bCs w:val="false"/>
+          <w:sz w:val="28"/>
+          <w:szCs w:val="28"/>
+        </w:rPr>
+        <w:t>29,30</w:t>
+      </w:r>
+      <w:r>
+        <w:br w:type="page"/>
+      </w:r>
+    </w:p>
+    <w:p>
+      <w:pPr>
+        <w:pStyle w:val="Normal"/>
+        <w:numPr>
+          <w:ilvl w:val="0"/>
+          <w:numId w:val="0"/>
+        </w:numPr>
+        <w:suppressAutoHyphens w:val="true"/>
+        <w:spacing w:lineRule="auto" w:line="259" w:before="0" w:after="0"/>
         <w:ind w:hanging="0" w:left="720"/>
         <w:outlineLvl w:val="0"/>
         <w:rPr>
@@ -3297,6 +3339,7 @@
           <w:sz w:val="28"/>
           <w:szCs w:val="28"/>
         </w:rPr>
+        <w:t>31,32,33,34,35</w:t>
       </w:r>
     </w:p>
     <w:p>
@@ -3324,6 +3367,51 @@
           <w:sz w:val="28"/>
           <w:szCs w:val="28"/>
         </w:rPr>
+        <w:drawing>
+          <wp:anchor behindDoc="0" distT="0" distB="0" distL="0" distR="0" simplePos="0" locked="0" layoutInCell="0" allowOverlap="1" relativeHeight="23">
+            <wp:simplePos x="0" y="0"/>
+            <wp:positionH relativeFrom="column">
+              <wp:posOffset>450215</wp:posOffset>
+            </wp:positionH>
+            <wp:positionV relativeFrom="paragraph">
+              <wp:posOffset>635</wp:posOffset>
+            </wp:positionV>
+            <wp:extent cx="4023360" cy="2990215"/>
+            <wp:effectExtent l="0" t="0" r="0" b="0"/>
+            <wp:wrapTopAndBottom/>
+            <wp:docPr id="22" name="Image22" descr=""/>
+            <wp:cNvGraphicFramePr>
+              <a:graphicFrameLocks xmlns:a="http://schemas.openxmlformats.org/drawingml/2006/main" noChangeAspect="1"/>
+            </wp:cNvGraphicFramePr>
+            <a:graphic xmlns:a="http://schemas.openxmlformats.org/drawingml/2006/main">
+              <a:graphicData uri="http://schemas.openxmlformats.org/drawingml/2006/picture">
+                <pic:pic xmlns:pic="http://schemas.openxmlformats.org/drawingml/2006/picture">
+                  <pic:nvPicPr>
+                    <pic:cNvPr id="22" name="Image22" descr=""/>
+                    <pic:cNvPicPr>
+                      <a:picLocks noChangeAspect="1" noChangeArrowheads="1"/>
+                    </pic:cNvPicPr>
+                  </pic:nvPicPr>
+                  <pic:blipFill>
+                    <a:blip r:embed="rId23"/>
+                    <a:stretch>
+                      <a:fillRect/>
+                    </a:stretch>
+                  </pic:blipFill>
+                  <pic:spPr bwMode="auto">
+                    <a:xfrm>
+                      <a:off x="0" y="0"/>
+                      <a:ext cx="4023360" cy="2990215"/>
+                    </a:xfrm>
+                    <a:prstGeom prst="rect">
+                      <a:avLst/>
+                    </a:prstGeom>
+                  </pic:spPr>
+                </pic:pic>
+              </a:graphicData>
+            </a:graphic>
+          </wp:anchor>
+        </w:drawing>
       </w:r>
     </w:p>
     <w:p>
@@ -3351,6 +3439,7 @@
           <w:sz w:val="28"/>
           <w:szCs w:val="28"/>
         </w:rPr>
+        <w:t>36,37,38</w:t>
       </w:r>
     </w:p>
     <w:p>
@@ -3378,6 +3467,51 @@
           <w:sz w:val="28"/>
           <w:szCs w:val="28"/>
         </w:rPr>
+        <w:drawing>
+          <wp:anchor behindDoc="0" distT="0" distB="0" distL="0" distR="0" simplePos="0" locked="0" layoutInCell="0" allowOverlap="1" relativeHeight="24">
+            <wp:simplePos x="0" y="0"/>
+            <wp:positionH relativeFrom="column">
+              <wp:posOffset>443230</wp:posOffset>
+            </wp:positionH>
+            <wp:positionV relativeFrom="paragraph">
+              <wp:posOffset>635</wp:posOffset>
+            </wp:positionV>
+            <wp:extent cx="5335905" cy="549275"/>
+            <wp:effectExtent l="0" t="0" r="0" b="0"/>
+            <wp:wrapTopAndBottom/>
+            <wp:docPr id="23" name="Image23" descr=""/>
+            <wp:cNvGraphicFramePr>
+              <a:graphicFrameLocks xmlns:a="http://schemas.openxmlformats.org/drawingml/2006/main" noChangeAspect="1"/>
+            </wp:cNvGraphicFramePr>
+            <a:graphic xmlns:a="http://schemas.openxmlformats.org/drawingml/2006/main">
+              <a:graphicData uri="http://schemas.openxmlformats.org/drawingml/2006/picture">
+                <pic:pic xmlns:pic="http://schemas.openxmlformats.org/drawingml/2006/picture">
+                  <pic:nvPicPr>
+                    <pic:cNvPr id="23" name="Image23" descr=""/>
+                    <pic:cNvPicPr>
+                      <a:picLocks noChangeAspect="1" noChangeArrowheads="1"/>
+                    </pic:cNvPicPr>
+                  </pic:nvPicPr>
+                  <pic:blipFill>
+                    <a:blip r:embed="rId24"/>
+                    <a:stretch>
+                      <a:fillRect/>
+                    </a:stretch>
+                  </pic:blipFill>
+                  <pic:spPr bwMode="auto">
+                    <a:xfrm>
+                      <a:off x="0" y="0"/>
+                      <a:ext cx="5335905" cy="549275"/>
+                    </a:xfrm>
+                    <a:prstGeom prst="rect">
+                      <a:avLst/>
+                    </a:prstGeom>
+                  </pic:spPr>
+                </pic:pic>
+              </a:graphicData>
+            </a:graphic>
+          </wp:anchor>
+        </w:drawing>
       </w:r>
     </w:p>
     <w:p>
@@ -3405,17 +3539,77 @@
           <w:sz w:val="28"/>
           <w:szCs w:val="28"/>
         </w:rPr>
-      </w:r>
-    </w:p>
-    <w:p>
-      <w:pPr>
-        <w:pStyle w:val="Normal"/>
-        <w:numPr>
-          <w:ilvl w:val="0"/>
-          <w:numId w:val="0"/>
-        </w:numPr>
-        <w:suppressAutoHyphens w:val="true"/>
-        <w:spacing w:lineRule="auto" w:line="259"/>
+        <w:t>3</w:t>
+      </w:r>
+      <w:r>
+        <w:drawing>
+          <wp:anchor behindDoc="0" distT="0" distB="0" distL="0" distR="0" simplePos="0" locked="0" layoutInCell="0" allowOverlap="1" relativeHeight="25">
+            <wp:simplePos x="0" y="0"/>
+            <wp:positionH relativeFrom="column">
+              <wp:posOffset>482600</wp:posOffset>
+            </wp:positionH>
+            <wp:positionV relativeFrom="paragraph">
+              <wp:posOffset>290830</wp:posOffset>
+            </wp:positionV>
+            <wp:extent cx="4946015" cy="4500880"/>
+            <wp:effectExtent l="0" t="0" r="0" b="0"/>
+            <wp:wrapTopAndBottom/>
+            <wp:docPr id="24" name="Image24" descr=""/>
+            <wp:cNvGraphicFramePr>
+              <a:graphicFrameLocks xmlns:a="http://schemas.openxmlformats.org/drawingml/2006/main" noChangeAspect="1"/>
+            </wp:cNvGraphicFramePr>
+            <a:graphic xmlns:a="http://schemas.openxmlformats.org/drawingml/2006/main">
+              <a:graphicData uri="http://schemas.openxmlformats.org/drawingml/2006/picture">
+                <pic:pic xmlns:pic="http://schemas.openxmlformats.org/drawingml/2006/picture">
+                  <pic:nvPicPr>
+                    <pic:cNvPr id="24" name="Image24" descr=""/>
+                    <pic:cNvPicPr>
+                      <a:picLocks noChangeAspect="1" noChangeArrowheads="1"/>
+                    </pic:cNvPicPr>
+                  </pic:nvPicPr>
+                  <pic:blipFill>
+                    <a:blip r:embed="rId25"/>
+                    <a:stretch>
+                      <a:fillRect/>
+                    </a:stretch>
+                  </pic:blipFill>
+                  <pic:spPr bwMode="auto">
+                    <a:xfrm>
+                      <a:off x="0" y="0"/>
+                      <a:ext cx="4946015" cy="4500880"/>
+                    </a:xfrm>
+                    <a:prstGeom prst="rect">
+                      <a:avLst/>
+                    </a:prstGeom>
+                  </pic:spPr>
+                </pic:pic>
+              </a:graphicData>
+            </a:graphic>
+          </wp:anchor>
+        </w:drawing>
+      </w:r>
+      <w:r>
+        <w:rPr>
+          <w:b w:val="false"/>
+          <w:bCs w:val="false"/>
+          <w:sz w:val="28"/>
+          <w:szCs w:val="28"/>
+        </w:rPr>
+        <w:t>9,40,41</w:t>
+      </w:r>
+      <w:r>
+        <w:br w:type="page"/>
+      </w:r>
+    </w:p>
+    <w:p>
+      <w:pPr>
+        <w:pStyle w:val="Normal"/>
+        <w:numPr>
+          <w:ilvl w:val="0"/>
+          <w:numId w:val="0"/>
+        </w:numPr>
+        <w:suppressAutoHyphens w:val="true"/>
+        <w:spacing w:lineRule="auto" w:line="259" w:before="0" w:after="0"/>
         <w:ind w:hanging="0" w:left="720"/>
         <w:outlineLvl w:val="0"/>
         <w:rPr>
@@ -3432,17 +3626,18 @@
           <w:sz w:val="28"/>
           <w:szCs w:val="28"/>
         </w:rPr>
-      </w:r>
-    </w:p>
-    <w:p>
-      <w:pPr>
-        <w:pStyle w:val="Normal"/>
-        <w:numPr>
-          <w:ilvl w:val="0"/>
-          <w:numId w:val="0"/>
-        </w:numPr>
-        <w:suppressAutoHyphens w:val="true"/>
-        <w:spacing w:lineRule="auto" w:line="259"/>
+        <w:t>42,43,44</w:t>
+      </w:r>
+    </w:p>
+    <w:p>
+      <w:pPr>
+        <w:pStyle w:val="Normal"/>
+        <w:numPr>
+          <w:ilvl w:val="0"/>
+          <w:numId w:val="0"/>
+        </w:numPr>
+        <w:suppressAutoHyphens w:val="true"/>
+        <w:spacing w:lineRule="auto" w:line="259" w:before="0" w:after="0"/>
         <w:ind w:hanging="0" w:left="720"/>
         <w:outlineLvl w:val="0"/>
         <w:rPr>
@@ -3459,6 +3654,96 @@
           <w:sz w:val="28"/>
           <w:szCs w:val="28"/>
         </w:rPr>
+        <w:drawing>
+          <wp:anchor behindDoc="0" distT="0" distB="0" distL="0" distR="0" simplePos="0" locked="0" layoutInCell="0" allowOverlap="1" relativeHeight="26">
+            <wp:simplePos x="0" y="0"/>
+            <wp:positionH relativeFrom="column">
+              <wp:posOffset>444500</wp:posOffset>
+            </wp:positionH>
+            <wp:positionV relativeFrom="paragraph">
+              <wp:posOffset>26035</wp:posOffset>
+            </wp:positionV>
+            <wp:extent cx="5662295" cy="1052195"/>
+            <wp:effectExtent l="0" t="0" r="0" b="0"/>
+            <wp:wrapTopAndBottom/>
+            <wp:docPr id="25" name="Image25" descr=""/>
+            <wp:cNvGraphicFramePr>
+              <a:graphicFrameLocks xmlns:a="http://schemas.openxmlformats.org/drawingml/2006/main" noChangeAspect="1"/>
+            </wp:cNvGraphicFramePr>
+            <a:graphic xmlns:a="http://schemas.openxmlformats.org/drawingml/2006/main">
+              <a:graphicData uri="http://schemas.openxmlformats.org/drawingml/2006/picture">
+                <pic:pic xmlns:pic="http://schemas.openxmlformats.org/drawingml/2006/picture">
+                  <pic:nvPicPr>
+                    <pic:cNvPr id="25" name="Image25" descr=""/>
+                    <pic:cNvPicPr>
+                      <a:picLocks noChangeAspect="1" noChangeArrowheads="1"/>
+                    </pic:cNvPicPr>
+                  </pic:nvPicPr>
+                  <pic:blipFill>
+                    <a:blip r:embed="rId26"/>
+                    <a:stretch>
+                      <a:fillRect/>
+                    </a:stretch>
+                  </pic:blipFill>
+                  <pic:spPr bwMode="auto">
+                    <a:xfrm>
+                      <a:off x="0" y="0"/>
+                      <a:ext cx="5662295" cy="1052195"/>
+                    </a:xfrm>
+                    <a:prstGeom prst="rect">
+                      <a:avLst/>
+                    </a:prstGeom>
+                  </pic:spPr>
+                </pic:pic>
+              </a:graphicData>
+            </a:graphic>
+          </wp:anchor>
+        </w:drawing>
+        <w:drawing>
+          <wp:anchor behindDoc="0" distT="0" distB="0" distL="0" distR="0" simplePos="0" locked="0" layoutInCell="0" allowOverlap="1" relativeHeight="27">
+            <wp:simplePos x="0" y="0"/>
+            <wp:positionH relativeFrom="column">
+              <wp:posOffset>478155</wp:posOffset>
+            </wp:positionH>
+            <wp:positionV relativeFrom="paragraph">
+              <wp:posOffset>1108710</wp:posOffset>
+            </wp:positionV>
+            <wp:extent cx="695325" cy="971550"/>
+            <wp:effectExtent l="0" t="0" r="0" b="0"/>
+            <wp:wrapTopAndBottom/>
+            <wp:docPr id="26" name="Image26" descr=""/>
+            <wp:cNvGraphicFramePr>
+              <a:graphicFrameLocks xmlns:a="http://schemas.openxmlformats.org/drawingml/2006/main" noChangeAspect="1"/>
+            </wp:cNvGraphicFramePr>
+            <a:graphic xmlns:a="http://schemas.openxmlformats.org/drawingml/2006/main">
+              <a:graphicData uri="http://schemas.openxmlformats.org/drawingml/2006/picture">
+                <pic:pic xmlns:pic="http://schemas.openxmlformats.org/drawingml/2006/picture">
+                  <pic:nvPicPr>
+                    <pic:cNvPr id="26" name="Image26" descr=""/>
+                    <pic:cNvPicPr>
+                      <a:picLocks noChangeAspect="1" noChangeArrowheads="1"/>
+                    </pic:cNvPicPr>
+                  </pic:nvPicPr>
+                  <pic:blipFill>
+                    <a:blip r:embed="rId27"/>
+                    <a:stretch>
+                      <a:fillRect/>
+                    </a:stretch>
+                  </pic:blipFill>
+                  <pic:spPr bwMode="auto">
+                    <a:xfrm>
+                      <a:off x="0" y="0"/>
+                      <a:ext cx="695325" cy="971550"/>
+                    </a:xfrm>
+                    <a:prstGeom prst="rect">
+                      <a:avLst/>
+                    </a:prstGeom>
+                  </pic:spPr>
+                </pic:pic>
+              </a:graphicData>
+            </a:graphic>
+          </wp:anchor>
+        </w:drawing>
       </w:r>
     </w:p>
     <w:p>
@@ -3486,6 +3771,7 @@
           <w:sz w:val="28"/>
           <w:szCs w:val="28"/>
         </w:rPr>
+        <w:t>45,46,47</w:t>
       </w:r>
     </w:p>
     <w:p>
@@ -3513,6 +3799,96 @@
           <w:sz w:val="28"/>
           <w:szCs w:val="28"/>
         </w:rPr>
+        <w:drawing>
+          <wp:anchor behindDoc="0" distT="0" distB="0" distL="0" distR="0" simplePos="0" locked="0" layoutInCell="0" allowOverlap="1" relativeHeight="28">
+            <wp:simplePos x="0" y="0"/>
+            <wp:positionH relativeFrom="column">
+              <wp:posOffset>455295</wp:posOffset>
+            </wp:positionH>
+            <wp:positionV relativeFrom="paragraph">
+              <wp:posOffset>635</wp:posOffset>
+            </wp:positionV>
+            <wp:extent cx="5662295" cy="241300"/>
+            <wp:effectExtent l="0" t="0" r="0" b="0"/>
+            <wp:wrapTopAndBottom/>
+            <wp:docPr id="27" name="Image27" descr=""/>
+            <wp:cNvGraphicFramePr>
+              <a:graphicFrameLocks xmlns:a="http://schemas.openxmlformats.org/drawingml/2006/main" noChangeAspect="1"/>
+            </wp:cNvGraphicFramePr>
+            <a:graphic xmlns:a="http://schemas.openxmlformats.org/drawingml/2006/main">
+              <a:graphicData uri="http://schemas.openxmlformats.org/drawingml/2006/picture">
+                <pic:pic xmlns:pic="http://schemas.openxmlformats.org/drawingml/2006/picture">
+                  <pic:nvPicPr>
+                    <pic:cNvPr id="27" name="Image27" descr=""/>
+                    <pic:cNvPicPr>
+                      <a:picLocks noChangeAspect="1" noChangeArrowheads="1"/>
+                    </pic:cNvPicPr>
+                  </pic:nvPicPr>
+                  <pic:blipFill>
+                    <a:blip r:embed="rId28"/>
+                    <a:stretch>
+                      <a:fillRect/>
+                    </a:stretch>
+                  </pic:blipFill>
+                  <pic:spPr bwMode="auto">
+                    <a:xfrm>
+                      <a:off x="0" y="0"/>
+                      <a:ext cx="5662295" cy="241300"/>
+                    </a:xfrm>
+                    <a:prstGeom prst="rect">
+                      <a:avLst/>
+                    </a:prstGeom>
+                  </pic:spPr>
+                </pic:pic>
+              </a:graphicData>
+            </a:graphic>
+          </wp:anchor>
+        </w:drawing>
+        <w:drawing>
+          <wp:anchor behindDoc="0" distT="0" distB="0" distL="0" distR="0" simplePos="0" locked="0" layoutInCell="0" allowOverlap="1" relativeHeight="29">
+            <wp:simplePos x="0" y="0"/>
+            <wp:positionH relativeFrom="column">
+              <wp:posOffset>444500</wp:posOffset>
+            </wp:positionH>
+            <wp:positionV relativeFrom="paragraph">
+              <wp:posOffset>285750</wp:posOffset>
+            </wp:positionV>
+            <wp:extent cx="5662295" cy="241300"/>
+            <wp:effectExtent l="0" t="0" r="0" b="0"/>
+            <wp:wrapTopAndBottom/>
+            <wp:docPr id="28" name="Image28" descr=""/>
+            <wp:cNvGraphicFramePr>
+              <a:graphicFrameLocks xmlns:a="http://schemas.openxmlformats.org/drawingml/2006/main" noChangeAspect="1"/>
+            </wp:cNvGraphicFramePr>
+            <a:graphic xmlns:a="http://schemas.openxmlformats.org/drawingml/2006/main">
+              <a:graphicData uri="http://schemas.openxmlformats.org/drawingml/2006/picture">
+                <pic:pic xmlns:pic="http://schemas.openxmlformats.org/drawingml/2006/picture">
+                  <pic:nvPicPr>
+                    <pic:cNvPr id="28" name="Image28" descr=""/>
+                    <pic:cNvPicPr>
+                      <a:picLocks noChangeAspect="1" noChangeArrowheads="1"/>
+                    </pic:cNvPicPr>
+                  </pic:nvPicPr>
+                  <pic:blipFill>
+                    <a:blip r:embed="rId29"/>
+                    <a:stretch>
+                      <a:fillRect/>
+                    </a:stretch>
+                  </pic:blipFill>
+                  <pic:spPr bwMode="auto">
+                    <a:xfrm>
+                      <a:off x="0" y="0"/>
+                      <a:ext cx="5662295" cy="241300"/>
+                    </a:xfrm>
+                    <a:prstGeom prst="rect">
+                      <a:avLst/>
+                    </a:prstGeom>
+                  </pic:spPr>
+                </pic:pic>
+              </a:graphicData>
+            </a:graphic>
+          </wp:anchor>
+        </w:drawing>
       </w:r>
     </w:p>
     <w:p>
@@ -3540,6 +3916,7 @@
           <w:sz w:val="28"/>
           <w:szCs w:val="28"/>
         </w:rPr>
+        <w:t>48,49</w:t>
       </w:r>
     </w:p>
     <w:p>
@@ -3567,6 +3944,51 @@
           <w:sz w:val="28"/>
           <w:szCs w:val="28"/>
         </w:rPr>
+        <w:drawing>
+          <wp:anchor behindDoc="0" distT="0" distB="0" distL="0" distR="0" simplePos="0" locked="0" layoutInCell="0" allowOverlap="1" relativeHeight="30">
+            <wp:simplePos x="0" y="0"/>
+            <wp:positionH relativeFrom="column">
+              <wp:posOffset>427355</wp:posOffset>
+            </wp:positionH>
+            <wp:positionV relativeFrom="paragraph">
+              <wp:posOffset>635</wp:posOffset>
+            </wp:positionV>
+            <wp:extent cx="5662295" cy="2048510"/>
+            <wp:effectExtent l="0" t="0" r="0" b="0"/>
+            <wp:wrapTopAndBottom/>
+            <wp:docPr id="29" name="Image29" descr=""/>
+            <wp:cNvGraphicFramePr>
+              <a:graphicFrameLocks xmlns:a="http://schemas.openxmlformats.org/drawingml/2006/main" noChangeAspect="1"/>
+            </wp:cNvGraphicFramePr>
+            <a:graphic xmlns:a="http://schemas.openxmlformats.org/drawingml/2006/main">
+              <a:graphicData uri="http://schemas.openxmlformats.org/drawingml/2006/picture">
+                <pic:pic xmlns:pic="http://schemas.openxmlformats.org/drawingml/2006/picture">
+                  <pic:nvPicPr>
+                    <pic:cNvPr id="29" name="Image29" descr=""/>
+                    <pic:cNvPicPr>
+                      <a:picLocks noChangeAspect="1" noChangeArrowheads="1"/>
+                    </pic:cNvPicPr>
+                  </pic:nvPicPr>
+                  <pic:blipFill>
+                    <a:blip r:embed="rId30"/>
+                    <a:stretch>
+                      <a:fillRect/>
+                    </a:stretch>
+                  </pic:blipFill>
+                  <pic:spPr bwMode="auto">
+                    <a:xfrm>
+                      <a:off x="0" y="0"/>
+                      <a:ext cx="5662295" cy="2048510"/>
+                    </a:xfrm>
+                    <a:prstGeom prst="rect">
+                      <a:avLst/>
+                    </a:prstGeom>
+                  </pic:spPr>
+                </pic:pic>
+              </a:graphicData>
+            </a:graphic>
+          </wp:anchor>
+        </w:drawing>
       </w:r>
     </w:p>
     <w:p>
@@ -3588,12 +4010,63 @@
         </w:rPr>
       </w:pPr>
       <w:r>
-        <w:rPr>
-          <w:b w:val="false"/>
-          <w:bCs w:val="false"/>
-          <w:sz w:val="28"/>
-          <w:szCs w:val="28"/>
-        </w:rPr>
+        <w:drawing>
+          <wp:anchor behindDoc="0" distT="0" distB="0" distL="0" distR="0" simplePos="0" locked="0" layoutInCell="0" allowOverlap="1" relativeHeight="31">
+            <wp:simplePos x="0" y="0"/>
+            <wp:positionH relativeFrom="column">
+              <wp:posOffset>466725</wp:posOffset>
+            </wp:positionH>
+            <wp:positionV relativeFrom="paragraph">
+              <wp:posOffset>1095375</wp:posOffset>
+            </wp:positionV>
+            <wp:extent cx="4006215" cy="3550920"/>
+            <wp:effectExtent l="0" t="0" r="0" b="0"/>
+            <wp:wrapTopAndBottom/>
+            <wp:docPr id="30" name="Image30" descr=""/>
+            <wp:cNvGraphicFramePr>
+              <a:graphicFrameLocks xmlns:a="http://schemas.openxmlformats.org/drawingml/2006/main" noChangeAspect="1"/>
+            </wp:cNvGraphicFramePr>
+            <a:graphic xmlns:a="http://schemas.openxmlformats.org/drawingml/2006/main">
+              <a:graphicData uri="http://schemas.openxmlformats.org/drawingml/2006/picture">
+                <pic:pic xmlns:pic="http://schemas.openxmlformats.org/drawingml/2006/picture">
+                  <pic:nvPicPr>
+                    <pic:cNvPr id="30" name="Image30" descr=""/>
+                    <pic:cNvPicPr>
+                      <a:picLocks noChangeAspect="1" noChangeArrowheads="1"/>
+                    </pic:cNvPicPr>
+                  </pic:nvPicPr>
+                  <pic:blipFill>
+                    <a:blip r:embed="rId31"/>
+                    <a:stretch>
+                      <a:fillRect/>
+                    </a:stretch>
+                  </pic:blipFill>
+                  <pic:spPr bwMode="auto">
+                    <a:xfrm>
+                      <a:off x="0" y="0"/>
+                      <a:ext cx="4006215" cy="3550920"/>
+                    </a:xfrm>
+                    <a:prstGeom prst="rect">
+                      <a:avLst/>
+                    </a:prstGeom>
+                  </pic:spPr>
+                </pic:pic>
+              </a:graphicData>
+            </a:graphic>
+          </wp:anchor>
+        </w:drawing>
+      </w:r>
+      <w:r>
+        <w:rPr>
+          <w:b w:val="false"/>
+          <w:bCs w:val="false"/>
+          <w:sz w:val="28"/>
+          <w:szCs w:val="28"/>
+        </w:rPr>
+        <w:t>50</w:t>
+      </w:r>
+      <w:r>
+        <w:br w:type="page"/>
       </w:r>
     </w:p>
     <w:p>
@@ -3621,114 +4094,51 @@
           <w:sz w:val="28"/>
           <w:szCs w:val="28"/>
         </w:rPr>
-      </w:r>
-    </w:p>
-    <w:p>
-      <w:pPr>
-        <w:pStyle w:val="Normal"/>
-        <w:numPr>
-          <w:ilvl w:val="0"/>
-          <w:numId w:val="0"/>
-        </w:numPr>
-        <w:suppressAutoHyphens w:val="true"/>
-        <w:spacing w:lineRule="auto" w:line="259"/>
-        <w:ind w:hanging="0" w:left="720"/>
-        <w:outlineLvl w:val="0"/>
-        <w:rPr>
-          <w:b w:val="false"/>
-          <w:bCs w:val="false"/>
-          <w:sz w:val="28"/>
-          <w:szCs w:val="28"/>
-        </w:rPr>
-      </w:pPr>
-      <w:r>
-        <w:rPr>
-          <w:b w:val="false"/>
-          <w:bCs w:val="false"/>
-          <w:sz w:val="28"/>
-          <w:szCs w:val="28"/>
-        </w:rPr>
-      </w:r>
-    </w:p>
-    <w:p>
-      <w:pPr>
-        <w:pStyle w:val="Normal"/>
-        <w:numPr>
-          <w:ilvl w:val="0"/>
-          <w:numId w:val="0"/>
-        </w:numPr>
-        <w:suppressAutoHyphens w:val="true"/>
-        <w:spacing w:lineRule="auto" w:line="259"/>
-        <w:ind w:hanging="0" w:left="720"/>
-        <w:outlineLvl w:val="0"/>
-        <w:rPr>
-          <w:b w:val="false"/>
-          <w:bCs w:val="false"/>
-          <w:sz w:val="28"/>
-          <w:szCs w:val="28"/>
-        </w:rPr>
-      </w:pPr>
-      <w:r>
-        <w:rPr>
-          <w:b w:val="false"/>
-          <w:bCs w:val="false"/>
-          <w:sz w:val="28"/>
-          <w:szCs w:val="28"/>
-        </w:rPr>
-      </w:r>
-    </w:p>
-    <w:p>
-      <w:pPr>
-        <w:pStyle w:val="Normal"/>
-        <w:numPr>
-          <w:ilvl w:val="0"/>
-          <w:numId w:val="0"/>
-        </w:numPr>
-        <w:suppressAutoHyphens w:val="true"/>
-        <w:spacing w:lineRule="auto" w:line="259"/>
-        <w:ind w:hanging="0" w:left="720"/>
-        <w:outlineLvl w:val="0"/>
-        <w:rPr>
-          <w:b w:val="false"/>
-          <w:bCs w:val="false"/>
-          <w:sz w:val="28"/>
-          <w:szCs w:val="28"/>
-        </w:rPr>
-      </w:pPr>
-      <w:r>
-        <w:rPr>
-          <w:b w:val="false"/>
-          <w:bCs w:val="false"/>
-          <w:sz w:val="28"/>
-          <w:szCs w:val="28"/>
-        </w:rPr>
-      </w:r>
-    </w:p>
-    <w:p>
-      <w:pPr>
-        <w:pStyle w:val="Normal"/>
-        <w:numPr>
-          <w:ilvl w:val="0"/>
-          <w:numId w:val="0"/>
-        </w:numPr>
-        <w:suppressAutoHyphens w:val="true"/>
-        <w:spacing w:lineRule="auto" w:line="259"/>
-        <w:ind w:hanging="0" w:left="720"/>
-        <w:outlineLvl w:val="0"/>
-        <w:rPr>
-          <w:b w:val="false"/>
-          <w:bCs w:val="false"/>
-          <w:sz w:val="28"/>
-          <w:szCs w:val="28"/>
-        </w:rPr>
-      </w:pPr>
-      <w:r>
-        <w:rPr>
-          <w:b w:val="false"/>
-          <w:bCs w:val="false"/>
-          <w:sz w:val="28"/>
-          <w:szCs w:val="28"/>
-        </w:rPr>
+        <w:drawing>
+          <wp:anchor behindDoc="0" distT="0" distB="0" distL="0" distR="0" simplePos="0" locked="0" layoutInCell="0" allowOverlap="1" relativeHeight="32">
+            <wp:simplePos x="0" y="0"/>
+            <wp:positionH relativeFrom="column">
+              <wp:align>center</wp:align>
+            </wp:positionH>
+            <wp:positionV relativeFrom="paragraph">
+              <wp:posOffset>635</wp:posOffset>
+            </wp:positionV>
+            <wp:extent cx="4771390" cy="4229100"/>
+            <wp:effectExtent l="0" t="0" r="0" b="0"/>
+            <wp:wrapTopAndBottom/>
+            <wp:docPr id="31" name="Image31" descr=""/>
+            <wp:cNvGraphicFramePr>
+              <a:graphicFrameLocks xmlns:a="http://schemas.openxmlformats.org/drawingml/2006/main" noChangeAspect="1"/>
+            </wp:cNvGraphicFramePr>
+            <a:graphic xmlns:a="http://schemas.openxmlformats.org/drawingml/2006/main">
+              <a:graphicData uri="http://schemas.openxmlformats.org/drawingml/2006/picture">
+                <pic:pic xmlns:pic="http://schemas.openxmlformats.org/drawingml/2006/picture">
+                  <pic:nvPicPr>
+                    <pic:cNvPr id="31" name="Image31" descr=""/>
+                    <pic:cNvPicPr>
+                      <a:picLocks noChangeAspect="1" noChangeArrowheads="1"/>
+                    </pic:cNvPicPr>
+                  </pic:nvPicPr>
+                  <pic:blipFill>
+                    <a:blip r:embed="rId32"/>
+                    <a:stretch>
+                      <a:fillRect/>
+                    </a:stretch>
+                  </pic:blipFill>
+                  <pic:spPr bwMode="auto">
+                    <a:xfrm>
+                      <a:off x="0" y="0"/>
+                      <a:ext cx="4771390" cy="4229100"/>
+                    </a:xfrm>
+                    <a:prstGeom prst="rect">
+                      <a:avLst/>
+                    </a:prstGeom>
+                  </pic:spPr>
+                </pic:pic>
+              </a:graphicData>
+            </a:graphic>
+          </wp:anchor>
+        </w:drawing>
       </w:r>
     </w:p>
     <w:p>
@@ -3765,7 +4175,1041 @@
         </w:numPr>
         <w:suppressAutoHyphens w:val="true"/>
         <w:spacing w:lineRule="auto" w:line="259"/>
-        <w:ind w:hanging="0" w:left="0"/>
+        <w:ind w:hanging="0" w:left="708"/>
+        <w:jc w:val="left"/>
+        <w:outlineLvl w:val="0"/>
+        <w:rPr>
+          <w:b w:val="false"/>
+          <w:bCs w:val="false"/>
+          <w:sz w:val="28"/>
+          <w:szCs w:val="28"/>
+        </w:rPr>
+      </w:pPr>
+      <w:r>
+        <w:rPr>
+          <w:b w:val="false"/>
+          <w:bCs w:val="false"/>
+          <w:sz w:val="28"/>
+          <w:szCs w:val="28"/>
+        </w:rPr>
+      </w:r>
+    </w:p>
+    <w:p>
+      <w:pPr>
+        <w:pStyle w:val="Normal"/>
+        <w:numPr>
+          <w:ilvl w:val="0"/>
+          <w:numId w:val="0"/>
+        </w:numPr>
+        <w:suppressAutoHyphens w:val="true"/>
+        <w:spacing w:lineRule="auto" w:line="259"/>
+        <w:ind w:hanging="0" w:left="708"/>
+        <w:jc w:val="left"/>
+        <w:outlineLvl w:val="0"/>
+        <w:rPr>
+          <w:b w:val="false"/>
+          <w:bCs w:val="false"/>
+          <w:sz w:val="28"/>
+          <w:szCs w:val="28"/>
+        </w:rPr>
+      </w:pPr>
+      <w:r>
+        <w:rPr>
+          <w:b w:val="false"/>
+          <w:bCs w:val="false"/>
+          <w:sz w:val="28"/>
+          <w:szCs w:val="28"/>
+        </w:rPr>
+      </w:r>
+    </w:p>
+    <w:p>
+      <w:pPr>
+        <w:pStyle w:val="Normal"/>
+        <w:numPr>
+          <w:ilvl w:val="0"/>
+          <w:numId w:val="0"/>
+        </w:numPr>
+        <w:suppressAutoHyphens w:val="true"/>
+        <w:spacing w:lineRule="auto" w:line="259"/>
+        <w:ind w:hanging="0" w:left="708"/>
+        <w:jc w:val="left"/>
+        <w:outlineLvl w:val="0"/>
+        <w:rPr>
+          <w:b w:val="false"/>
+          <w:bCs w:val="false"/>
+          <w:sz w:val="28"/>
+          <w:szCs w:val="28"/>
+        </w:rPr>
+      </w:pPr>
+      <w:r>
+        <w:rPr>
+          <w:b w:val="false"/>
+          <w:bCs w:val="false"/>
+          <w:sz w:val="28"/>
+          <w:szCs w:val="28"/>
+        </w:rPr>
+      </w:r>
+    </w:p>
+    <w:p>
+      <w:pPr>
+        <w:pStyle w:val="Normal"/>
+        <w:numPr>
+          <w:ilvl w:val="0"/>
+          <w:numId w:val="0"/>
+        </w:numPr>
+        <w:suppressAutoHyphens w:val="true"/>
+        <w:spacing w:lineRule="auto" w:line="259"/>
+        <w:ind w:hanging="0" w:left="708"/>
+        <w:jc w:val="left"/>
+        <w:outlineLvl w:val="0"/>
+        <w:rPr>
+          <w:b w:val="false"/>
+          <w:bCs w:val="false"/>
+          <w:sz w:val="28"/>
+          <w:szCs w:val="28"/>
+        </w:rPr>
+      </w:pPr>
+      <w:r>
+        <w:rPr>
+          <w:b w:val="false"/>
+          <w:bCs w:val="false"/>
+          <w:sz w:val="28"/>
+          <w:szCs w:val="28"/>
+        </w:rPr>
+      </w:r>
+    </w:p>
+    <w:p>
+      <w:pPr>
+        <w:pStyle w:val="Normal"/>
+        <w:numPr>
+          <w:ilvl w:val="0"/>
+          <w:numId w:val="0"/>
+        </w:numPr>
+        <w:suppressAutoHyphens w:val="true"/>
+        <w:spacing w:lineRule="auto" w:line="259"/>
+        <w:ind w:hanging="0" w:left="708"/>
+        <w:jc w:val="left"/>
+        <w:outlineLvl w:val="0"/>
+        <w:rPr>
+          <w:b w:val="false"/>
+          <w:bCs w:val="false"/>
+          <w:sz w:val="28"/>
+          <w:szCs w:val="28"/>
+        </w:rPr>
+      </w:pPr>
+      <w:r>
+        <w:rPr>
+          <w:b w:val="false"/>
+          <w:bCs w:val="false"/>
+          <w:sz w:val="28"/>
+          <w:szCs w:val="28"/>
+        </w:rPr>
+      </w:r>
+    </w:p>
+    <w:p>
+      <w:pPr>
+        <w:pStyle w:val="Normal"/>
+        <w:numPr>
+          <w:ilvl w:val="0"/>
+          <w:numId w:val="0"/>
+        </w:numPr>
+        <w:suppressAutoHyphens w:val="true"/>
+        <w:spacing w:lineRule="auto" w:line="259"/>
+        <w:ind w:hanging="0" w:left="708"/>
+        <w:jc w:val="left"/>
+        <w:outlineLvl w:val="0"/>
+        <w:rPr>
+          <w:b w:val="false"/>
+          <w:bCs w:val="false"/>
+          <w:sz w:val="28"/>
+          <w:szCs w:val="28"/>
+        </w:rPr>
+      </w:pPr>
+      <w:r>
+        <w:rPr>
+          <w:b w:val="false"/>
+          <w:bCs w:val="false"/>
+          <w:sz w:val="28"/>
+          <w:szCs w:val="28"/>
+        </w:rPr>
+      </w:r>
+    </w:p>
+    <w:p>
+      <w:pPr>
+        <w:pStyle w:val="Normal"/>
+        <w:numPr>
+          <w:ilvl w:val="0"/>
+          <w:numId w:val="0"/>
+        </w:numPr>
+        <w:suppressAutoHyphens w:val="true"/>
+        <w:spacing w:lineRule="auto" w:line="259"/>
+        <w:ind w:hanging="0" w:left="708"/>
+        <w:jc w:val="left"/>
+        <w:outlineLvl w:val="0"/>
+        <w:rPr>
+          <w:b w:val="false"/>
+          <w:bCs w:val="false"/>
+          <w:sz w:val="28"/>
+          <w:szCs w:val="28"/>
+        </w:rPr>
+      </w:pPr>
+      <w:r>
+        <w:rPr>
+          <w:b w:val="false"/>
+          <w:bCs w:val="false"/>
+          <w:sz w:val="28"/>
+          <w:szCs w:val="28"/>
+        </w:rPr>
+      </w:r>
+    </w:p>
+    <w:p>
+      <w:pPr>
+        <w:pStyle w:val="Normal"/>
+        <w:numPr>
+          <w:ilvl w:val="0"/>
+          <w:numId w:val="0"/>
+        </w:numPr>
+        <w:suppressAutoHyphens w:val="true"/>
+        <w:spacing w:lineRule="auto" w:line="259"/>
+        <w:ind w:hanging="0" w:left="708"/>
+        <w:jc w:val="left"/>
+        <w:outlineLvl w:val="0"/>
+        <w:rPr>
+          <w:b w:val="false"/>
+          <w:bCs w:val="false"/>
+          <w:sz w:val="28"/>
+          <w:szCs w:val="28"/>
+        </w:rPr>
+      </w:pPr>
+      <w:r>
+        <w:rPr>
+          <w:b w:val="false"/>
+          <w:bCs w:val="false"/>
+          <w:sz w:val="28"/>
+          <w:szCs w:val="28"/>
+        </w:rPr>
+      </w:r>
+    </w:p>
+    <w:p>
+      <w:pPr>
+        <w:pStyle w:val="Normal"/>
+        <w:numPr>
+          <w:ilvl w:val="0"/>
+          <w:numId w:val="0"/>
+        </w:numPr>
+        <w:suppressAutoHyphens w:val="true"/>
+        <w:spacing w:lineRule="auto" w:line="259"/>
+        <w:ind w:hanging="0" w:left="708"/>
+        <w:jc w:val="left"/>
+        <w:outlineLvl w:val="0"/>
+        <w:rPr>
+          <w:b w:val="false"/>
+          <w:bCs w:val="false"/>
+          <w:sz w:val="28"/>
+          <w:szCs w:val="28"/>
+        </w:rPr>
+      </w:pPr>
+      <w:r>
+        <w:rPr>
+          <w:b w:val="false"/>
+          <w:bCs w:val="false"/>
+          <w:sz w:val="28"/>
+          <w:szCs w:val="28"/>
+        </w:rPr>
+      </w:r>
+    </w:p>
+    <w:p>
+      <w:pPr>
+        <w:pStyle w:val="Normal"/>
+        <w:numPr>
+          <w:ilvl w:val="0"/>
+          <w:numId w:val="0"/>
+        </w:numPr>
+        <w:suppressAutoHyphens w:val="true"/>
+        <w:spacing w:lineRule="auto" w:line="259"/>
+        <w:ind w:hanging="0" w:left="708"/>
+        <w:jc w:val="left"/>
+        <w:outlineLvl w:val="0"/>
+        <w:rPr>
+          <w:b w:val="false"/>
+          <w:bCs w:val="false"/>
+          <w:sz w:val="28"/>
+          <w:szCs w:val="28"/>
+        </w:rPr>
+      </w:pPr>
+      <w:r>
+        <w:rPr>
+          <w:b w:val="false"/>
+          <w:bCs w:val="false"/>
+          <w:sz w:val="28"/>
+          <w:szCs w:val="28"/>
+        </w:rPr>
+      </w:r>
+    </w:p>
+    <w:p>
+      <w:pPr>
+        <w:pStyle w:val="Normal"/>
+        <w:numPr>
+          <w:ilvl w:val="0"/>
+          <w:numId w:val="0"/>
+        </w:numPr>
+        <w:suppressAutoHyphens w:val="true"/>
+        <w:spacing w:lineRule="auto" w:line="259"/>
+        <w:ind w:hanging="0" w:left="708"/>
+        <w:jc w:val="left"/>
+        <w:outlineLvl w:val="0"/>
+        <w:rPr>
+          <w:b w:val="false"/>
+          <w:bCs w:val="false"/>
+          <w:sz w:val="28"/>
+          <w:szCs w:val="28"/>
+        </w:rPr>
+      </w:pPr>
+      <w:r>
+        <w:rPr>
+          <w:b w:val="false"/>
+          <w:bCs w:val="false"/>
+          <w:sz w:val="28"/>
+          <w:szCs w:val="28"/>
+        </w:rPr>
+      </w:r>
+    </w:p>
+    <w:p>
+      <w:pPr>
+        <w:pStyle w:val="Normal"/>
+        <w:numPr>
+          <w:ilvl w:val="0"/>
+          <w:numId w:val="0"/>
+        </w:numPr>
+        <w:suppressAutoHyphens w:val="true"/>
+        <w:spacing w:lineRule="auto" w:line="259"/>
+        <w:ind w:hanging="0" w:left="708"/>
+        <w:jc w:val="left"/>
+        <w:outlineLvl w:val="0"/>
+        <w:rPr>
+          <w:b w:val="false"/>
+          <w:bCs w:val="false"/>
+          <w:sz w:val="28"/>
+          <w:szCs w:val="28"/>
+        </w:rPr>
+      </w:pPr>
+      <w:r>
+        <w:rPr>
+          <w:b w:val="false"/>
+          <w:bCs w:val="false"/>
+          <w:sz w:val="28"/>
+          <w:szCs w:val="28"/>
+        </w:rPr>
+      </w:r>
+    </w:p>
+    <w:p>
+      <w:pPr>
+        <w:pStyle w:val="Normal"/>
+        <w:numPr>
+          <w:ilvl w:val="0"/>
+          <w:numId w:val="0"/>
+        </w:numPr>
+        <w:suppressAutoHyphens w:val="true"/>
+        <w:spacing w:lineRule="auto" w:line="259"/>
+        <w:ind w:hanging="0" w:left="708"/>
+        <w:jc w:val="left"/>
+        <w:outlineLvl w:val="0"/>
+        <w:rPr>
+          <w:b w:val="false"/>
+          <w:bCs w:val="false"/>
+          <w:sz w:val="28"/>
+          <w:szCs w:val="28"/>
+        </w:rPr>
+      </w:pPr>
+      <w:r>
+        <w:rPr>
+          <w:b w:val="false"/>
+          <w:bCs w:val="false"/>
+          <w:sz w:val="28"/>
+          <w:szCs w:val="28"/>
+        </w:rPr>
+      </w:r>
+    </w:p>
+    <w:p>
+      <w:pPr>
+        <w:pStyle w:val="Normal"/>
+        <w:numPr>
+          <w:ilvl w:val="0"/>
+          <w:numId w:val="0"/>
+        </w:numPr>
+        <w:suppressAutoHyphens w:val="true"/>
+        <w:spacing w:lineRule="auto" w:line="259"/>
+        <w:ind w:hanging="0" w:left="708"/>
+        <w:jc w:val="left"/>
+        <w:outlineLvl w:val="0"/>
+        <w:rPr>
+          <w:b w:val="false"/>
+          <w:bCs w:val="false"/>
+          <w:sz w:val="28"/>
+          <w:szCs w:val="28"/>
+        </w:rPr>
+      </w:pPr>
+      <w:r>
+        <w:rPr>
+          <w:b w:val="false"/>
+          <w:bCs w:val="false"/>
+          <w:sz w:val="28"/>
+          <w:szCs w:val="28"/>
+        </w:rPr>
+      </w:r>
+    </w:p>
+    <w:p>
+      <w:pPr>
+        <w:pStyle w:val="Normal"/>
+        <w:numPr>
+          <w:ilvl w:val="0"/>
+          <w:numId w:val="0"/>
+        </w:numPr>
+        <w:suppressAutoHyphens w:val="true"/>
+        <w:spacing w:lineRule="auto" w:line="259"/>
+        <w:ind w:hanging="0" w:left="708"/>
+        <w:jc w:val="left"/>
+        <w:outlineLvl w:val="0"/>
+        <w:rPr>
+          <w:b w:val="false"/>
+          <w:bCs w:val="false"/>
+          <w:sz w:val="28"/>
+          <w:szCs w:val="28"/>
+        </w:rPr>
+      </w:pPr>
+      <w:r>
+        <w:rPr>
+          <w:b w:val="false"/>
+          <w:bCs w:val="false"/>
+          <w:sz w:val="28"/>
+          <w:szCs w:val="28"/>
+        </w:rPr>
+      </w:r>
+    </w:p>
+    <w:p>
+      <w:pPr>
+        <w:pStyle w:val="Normal"/>
+        <w:numPr>
+          <w:ilvl w:val="0"/>
+          <w:numId w:val="0"/>
+        </w:numPr>
+        <w:suppressAutoHyphens w:val="true"/>
+        <w:spacing w:lineRule="auto" w:line="259"/>
+        <w:ind w:hanging="0" w:left="708"/>
+        <w:jc w:val="left"/>
+        <w:outlineLvl w:val="0"/>
+        <w:rPr>
+          <w:b w:val="false"/>
+          <w:bCs w:val="false"/>
+          <w:sz w:val="28"/>
+          <w:szCs w:val="28"/>
+        </w:rPr>
+      </w:pPr>
+      <w:r>
+        <w:rPr>
+          <w:b w:val="false"/>
+          <w:bCs w:val="false"/>
+          <w:sz w:val="28"/>
+          <w:szCs w:val="28"/>
+        </w:rPr>
+      </w:r>
+    </w:p>
+    <w:p>
+      <w:pPr>
+        <w:pStyle w:val="Normal"/>
+        <w:numPr>
+          <w:ilvl w:val="0"/>
+          <w:numId w:val="0"/>
+        </w:numPr>
+        <w:suppressAutoHyphens w:val="true"/>
+        <w:spacing w:lineRule="auto" w:line="259"/>
+        <w:ind w:hanging="0" w:left="708"/>
+        <w:jc w:val="left"/>
+        <w:outlineLvl w:val="0"/>
+        <w:rPr>
+          <w:b w:val="false"/>
+          <w:bCs w:val="false"/>
+          <w:sz w:val="28"/>
+          <w:szCs w:val="28"/>
+        </w:rPr>
+      </w:pPr>
+      <w:r>
+        <w:rPr>
+          <w:b w:val="false"/>
+          <w:bCs w:val="false"/>
+          <w:sz w:val="28"/>
+          <w:szCs w:val="28"/>
+        </w:rPr>
+      </w:r>
+    </w:p>
+    <w:p>
+      <w:pPr>
+        <w:pStyle w:val="Normal"/>
+        <w:numPr>
+          <w:ilvl w:val="0"/>
+          <w:numId w:val="0"/>
+        </w:numPr>
+        <w:suppressAutoHyphens w:val="true"/>
+        <w:spacing w:lineRule="auto" w:line="259"/>
+        <w:ind w:hanging="0" w:left="708"/>
+        <w:jc w:val="left"/>
+        <w:outlineLvl w:val="0"/>
+        <w:rPr>
+          <w:b w:val="false"/>
+          <w:bCs w:val="false"/>
+          <w:sz w:val="28"/>
+          <w:szCs w:val="28"/>
+        </w:rPr>
+      </w:pPr>
+      <w:r>
+        <w:rPr>
+          <w:b/>
+          <w:sz w:val="28"/>
+          <w:szCs w:val="20"/>
+        </w:rPr>
+      </w:r>
+    </w:p>
+    <w:p>
+      <w:pPr>
+        <w:pStyle w:val="Normal"/>
+        <w:numPr>
+          <w:ilvl w:val="0"/>
+          <w:numId w:val="0"/>
+        </w:numPr>
+        <w:suppressAutoHyphens w:val="true"/>
+        <w:spacing w:lineRule="auto" w:line="259"/>
+        <w:ind w:hanging="0" w:left="708"/>
+        <w:jc w:val="left"/>
+        <w:outlineLvl w:val="0"/>
+        <w:rPr>
+          <w:b w:val="false"/>
+          <w:bCs w:val="false"/>
+          <w:sz w:val="28"/>
+          <w:szCs w:val="28"/>
+        </w:rPr>
+      </w:pPr>
+      <w:r>
+        <w:rPr>
+          <w:b w:val="false"/>
+          <w:bCs w:val="false"/>
+          <w:sz w:val="28"/>
+          <w:szCs w:val="28"/>
+        </w:rPr>
+      </w:r>
+    </w:p>
+    <w:p>
+      <w:pPr>
+        <w:pStyle w:val="Normal"/>
+        <w:numPr>
+          <w:ilvl w:val="0"/>
+          <w:numId w:val="0"/>
+        </w:numPr>
+        <w:suppressAutoHyphens w:val="true"/>
+        <w:spacing w:lineRule="auto" w:line="259"/>
+        <w:ind w:hanging="0" w:left="708"/>
+        <w:jc w:val="left"/>
+        <w:outlineLvl w:val="0"/>
+        <w:rPr>
+          <w:b w:val="false"/>
+          <w:bCs w:val="false"/>
+          <w:sz w:val="28"/>
+          <w:szCs w:val="28"/>
+        </w:rPr>
+      </w:pPr>
+      <w:r>
+        <w:rPr>
+          <w:b w:val="false"/>
+          <w:bCs w:val="false"/>
+          <w:sz w:val="28"/>
+          <w:szCs w:val="28"/>
+        </w:rPr>
+      </w:r>
+    </w:p>
+    <w:p>
+      <w:pPr>
+        <w:pStyle w:val="Normal"/>
+        <w:numPr>
+          <w:ilvl w:val="0"/>
+          <w:numId w:val="0"/>
+        </w:numPr>
+        <w:suppressAutoHyphens w:val="true"/>
+        <w:spacing w:lineRule="auto" w:line="259"/>
+        <w:ind w:hanging="0" w:left="708"/>
+        <w:jc w:val="left"/>
+        <w:outlineLvl w:val="0"/>
+        <w:rPr>
+          <w:b w:val="false"/>
+          <w:bCs w:val="false"/>
+          <w:sz w:val="28"/>
+          <w:szCs w:val="28"/>
+        </w:rPr>
+      </w:pPr>
+      <w:r>
+        <w:rPr>
+          <w:b w:val="false"/>
+          <w:bCs w:val="false"/>
+          <w:sz w:val="28"/>
+          <w:szCs w:val="28"/>
+        </w:rPr>
+      </w:r>
+    </w:p>
+    <w:p>
+      <w:pPr>
+        <w:pStyle w:val="Normal"/>
+        <w:numPr>
+          <w:ilvl w:val="0"/>
+          <w:numId w:val="0"/>
+        </w:numPr>
+        <w:suppressAutoHyphens w:val="true"/>
+        <w:spacing w:lineRule="auto" w:line="259"/>
+        <w:ind w:hanging="0" w:left="708"/>
+        <w:jc w:val="left"/>
+        <w:outlineLvl w:val="0"/>
+        <w:rPr>
+          <w:b w:val="false"/>
+          <w:bCs w:val="false"/>
+          <w:sz w:val="28"/>
+          <w:szCs w:val="28"/>
+        </w:rPr>
+      </w:pPr>
+      <w:r>
+        <w:rPr>
+          <w:b w:val="false"/>
+          <w:bCs w:val="false"/>
+          <w:sz w:val="28"/>
+          <w:szCs w:val="28"/>
+        </w:rPr>
+      </w:r>
+    </w:p>
+    <w:p>
+      <w:pPr>
+        <w:pStyle w:val="Normal"/>
+        <w:numPr>
+          <w:ilvl w:val="0"/>
+          <w:numId w:val="0"/>
+        </w:numPr>
+        <w:suppressAutoHyphens w:val="true"/>
+        <w:spacing w:lineRule="auto" w:line="259"/>
+        <w:ind w:hanging="0" w:left="708"/>
+        <w:jc w:val="left"/>
+        <w:outlineLvl w:val="0"/>
+        <w:rPr>
+          <w:b w:val="false"/>
+          <w:bCs w:val="false"/>
+          <w:sz w:val="28"/>
+          <w:szCs w:val="28"/>
+        </w:rPr>
+      </w:pPr>
+      <w:r>
+        <w:rPr>
+          <w:b w:val="false"/>
+          <w:bCs w:val="false"/>
+          <w:sz w:val="28"/>
+          <w:szCs w:val="28"/>
+        </w:rPr>
+      </w:r>
+    </w:p>
+    <w:p>
+      <w:pPr>
+        <w:pStyle w:val="Normal"/>
+        <w:numPr>
+          <w:ilvl w:val="0"/>
+          <w:numId w:val="0"/>
+        </w:numPr>
+        <w:suppressAutoHyphens w:val="true"/>
+        <w:spacing w:lineRule="auto" w:line="259"/>
+        <w:ind w:hanging="0" w:left="708"/>
+        <w:jc w:val="left"/>
+        <w:outlineLvl w:val="0"/>
+        <w:rPr>
+          <w:b w:val="false"/>
+          <w:bCs w:val="false"/>
+          <w:sz w:val="28"/>
+          <w:szCs w:val="28"/>
+        </w:rPr>
+      </w:pPr>
+      <w:r>
+        <w:rPr>
+          <w:b w:val="false"/>
+          <w:bCs w:val="false"/>
+          <w:sz w:val="28"/>
+          <w:szCs w:val="28"/>
+        </w:rPr>
+      </w:r>
+    </w:p>
+    <w:p>
+      <w:pPr>
+        <w:pStyle w:val="Normal"/>
+        <w:numPr>
+          <w:ilvl w:val="0"/>
+          <w:numId w:val="0"/>
+        </w:numPr>
+        <w:suppressAutoHyphens w:val="true"/>
+        <w:spacing w:lineRule="auto" w:line="259"/>
+        <w:ind w:hanging="0" w:left="708"/>
+        <w:jc w:val="left"/>
+        <w:outlineLvl w:val="0"/>
+        <w:rPr>
+          <w:b w:val="false"/>
+          <w:bCs w:val="false"/>
+          <w:sz w:val="28"/>
+          <w:szCs w:val="28"/>
+        </w:rPr>
+      </w:pPr>
+      <w:r>
+        <w:rPr>
+          <w:b w:val="false"/>
+          <w:bCs w:val="false"/>
+          <w:sz w:val="28"/>
+          <w:szCs w:val="28"/>
+        </w:rPr>
+      </w:r>
+    </w:p>
+    <w:p>
+      <w:pPr>
+        <w:pStyle w:val="Normal"/>
+        <w:numPr>
+          <w:ilvl w:val="0"/>
+          <w:numId w:val="0"/>
+        </w:numPr>
+        <w:suppressAutoHyphens w:val="true"/>
+        <w:spacing w:lineRule="auto" w:line="259"/>
+        <w:ind w:hanging="0" w:left="708"/>
+        <w:jc w:val="left"/>
+        <w:outlineLvl w:val="0"/>
+        <w:rPr>
+          <w:b w:val="false"/>
+          <w:bCs w:val="false"/>
+          <w:sz w:val="28"/>
+          <w:szCs w:val="28"/>
+        </w:rPr>
+      </w:pPr>
+      <w:r>
+        <w:rPr>
+          <w:b w:val="false"/>
+          <w:bCs w:val="false"/>
+          <w:sz w:val="28"/>
+          <w:szCs w:val="28"/>
+        </w:rPr>
+      </w:r>
+    </w:p>
+    <w:p>
+      <w:pPr>
+        <w:pStyle w:val="Normal"/>
+        <w:numPr>
+          <w:ilvl w:val="0"/>
+          <w:numId w:val="0"/>
+        </w:numPr>
+        <w:suppressAutoHyphens w:val="true"/>
+        <w:spacing w:lineRule="auto" w:line="259"/>
+        <w:ind w:hanging="0" w:left="708"/>
+        <w:jc w:val="left"/>
+        <w:outlineLvl w:val="0"/>
+        <w:rPr>
+          <w:b w:val="false"/>
+          <w:bCs w:val="false"/>
+          <w:sz w:val="28"/>
+          <w:szCs w:val="28"/>
+        </w:rPr>
+      </w:pPr>
+      <w:r>
+        <w:rPr>
+          <w:b w:val="false"/>
+          <w:bCs w:val="false"/>
+          <w:sz w:val="28"/>
+          <w:szCs w:val="28"/>
+        </w:rPr>
+      </w:r>
+    </w:p>
+    <w:p>
+      <w:pPr>
+        <w:pStyle w:val="Normal"/>
+        <w:numPr>
+          <w:ilvl w:val="0"/>
+          <w:numId w:val="0"/>
+        </w:numPr>
+        <w:suppressAutoHyphens w:val="true"/>
+        <w:spacing w:lineRule="auto" w:line="259"/>
+        <w:ind w:hanging="0" w:left="708"/>
+        <w:jc w:val="left"/>
+        <w:outlineLvl w:val="0"/>
+        <w:rPr>
+          <w:b w:val="false"/>
+          <w:bCs w:val="false"/>
+          <w:sz w:val="28"/>
+          <w:szCs w:val="28"/>
+        </w:rPr>
+      </w:pPr>
+      <w:r>
+        <w:rPr>
+          <w:b w:val="false"/>
+          <w:bCs w:val="false"/>
+          <w:sz w:val="28"/>
+          <w:szCs w:val="28"/>
+        </w:rPr>
+      </w:r>
+    </w:p>
+    <w:p>
+      <w:pPr>
+        <w:pStyle w:val="Normal"/>
+        <w:numPr>
+          <w:ilvl w:val="0"/>
+          <w:numId w:val="0"/>
+        </w:numPr>
+        <w:suppressAutoHyphens w:val="true"/>
+        <w:spacing w:lineRule="auto" w:line="259"/>
+        <w:ind w:hanging="0" w:left="708"/>
+        <w:jc w:val="left"/>
+        <w:outlineLvl w:val="0"/>
+        <w:rPr>
+          <w:b w:val="false"/>
+          <w:bCs w:val="false"/>
+          <w:sz w:val="28"/>
+          <w:szCs w:val="28"/>
+        </w:rPr>
+      </w:pPr>
+      <w:r>
+        <w:rPr>
+          <w:b w:val="false"/>
+          <w:bCs w:val="false"/>
+          <w:sz w:val="28"/>
+          <w:szCs w:val="28"/>
+        </w:rPr>
+      </w:r>
+    </w:p>
+    <w:p>
+      <w:pPr>
+        <w:pStyle w:val="Normal"/>
+        <w:numPr>
+          <w:ilvl w:val="0"/>
+          <w:numId w:val="0"/>
+        </w:numPr>
+        <w:suppressAutoHyphens w:val="true"/>
+        <w:spacing w:lineRule="auto" w:line="259"/>
+        <w:ind w:hanging="0" w:left="708"/>
+        <w:jc w:val="left"/>
+        <w:outlineLvl w:val="0"/>
+        <w:rPr>
+          <w:b w:val="false"/>
+          <w:bCs w:val="false"/>
+          <w:sz w:val="28"/>
+          <w:szCs w:val="28"/>
+        </w:rPr>
+      </w:pPr>
+      <w:r>
+        <w:rPr>
+          <w:b w:val="false"/>
+          <w:bCs w:val="false"/>
+          <w:sz w:val="28"/>
+          <w:szCs w:val="28"/>
+        </w:rPr>
+      </w:r>
+    </w:p>
+    <w:p>
+      <w:pPr>
+        <w:pStyle w:val="Normal"/>
+        <w:numPr>
+          <w:ilvl w:val="0"/>
+          <w:numId w:val="0"/>
+        </w:numPr>
+        <w:suppressAutoHyphens w:val="true"/>
+        <w:spacing w:lineRule="auto" w:line="259"/>
+        <w:ind w:hanging="0" w:left="708"/>
+        <w:jc w:val="left"/>
+        <w:outlineLvl w:val="0"/>
+        <w:rPr>
+          <w:b w:val="false"/>
+          <w:bCs w:val="false"/>
+          <w:sz w:val="28"/>
+          <w:szCs w:val="28"/>
+        </w:rPr>
+      </w:pPr>
+      <w:r>
+        <w:rPr>
+          <w:b w:val="false"/>
+          <w:bCs w:val="false"/>
+          <w:sz w:val="28"/>
+          <w:szCs w:val="28"/>
+        </w:rPr>
+      </w:r>
+    </w:p>
+    <w:p>
+      <w:pPr>
+        <w:pStyle w:val="Normal"/>
+        <w:numPr>
+          <w:ilvl w:val="0"/>
+          <w:numId w:val="0"/>
+        </w:numPr>
+        <w:suppressAutoHyphens w:val="true"/>
+        <w:spacing w:lineRule="auto" w:line="259"/>
+        <w:ind w:hanging="0" w:left="708"/>
+        <w:jc w:val="left"/>
+        <w:outlineLvl w:val="0"/>
+        <w:rPr>
+          <w:b w:val="false"/>
+          <w:bCs w:val="false"/>
+          <w:sz w:val="28"/>
+          <w:szCs w:val="28"/>
+        </w:rPr>
+      </w:pPr>
+      <w:r>
+        <w:rPr>
+          <w:b w:val="false"/>
+          <w:bCs w:val="false"/>
+          <w:sz w:val="28"/>
+          <w:szCs w:val="28"/>
+        </w:rPr>
+      </w:r>
+    </w:p>
+    <w:p>
+      <w:pPr>
+        <w:pStyle w:val="Normal"/>
+        <w:numPr>
+          <w:ilvl w:val="0"/>
+          <w:numId w:val="0"/>
+        </w:numPr>
+        <w:suppressAutoHyphens w:val="true"/>
+        <w:spacing w:lineRule="auto" w:line="259"/>
+        <w:ind w:hanging="0" w:left="708"/>
+        <w:jc w:val="left"/>
+        <w:outlineLvl w:val="0"/>
+        <w:rPr>
+          <w:b w:val="false"/>
+          <w:bCs w:val="false"/>
+          <w:sz w:val="28"/>
+          <w:szCs w:val="28"/>
+        </w:rPr>
+      </w:pPr>
+      <w:r>
+        <w:rPr>
+          <w:b w:val="false"/>
+          <w:bCs w:val="false"/>
+          <w:sz w:val="28"/>
+          <w:szCs w:val="28"/>
+        </w:rPr>
+      </w:r>
+    </w:p>
+    <w:p>
+      <w:pPr>
+        <w:pStyle w:val="Normal"/>
+        <w:numPr>
+          <w:ilvl w:val="0"/>
+          <w:numId w:val="0"/>
+        </w:numPr>
+        <w:suppressAutoHyphens w:val="true"/>
+        <w:spacing w:lineRule="auto" w:line="259"/>
+        <w:ind w:hanging="0" w:left="708"/>
+        <w:jc w:val="left"/>
+        <w:outlineLvl w:val="0"/>
+        <w:rPr>
+          <w:b w:val="false"/>
+          <w:bCs w:val="false"/>
+          <w:sz w:val="28"/>
+          <w:szCs w:val="28"/>
+        </w:rPr>
+      </w:pPr>
+      <w:r>
+        <w:rPr>
+          <w:b w:val="false"/>
+          <w:bCs w:val="false"/>
+          <w:sz w:val="28"/>
+          <w:szCs w:val="28"/>
+        </w:rPr>
+      </w:r>
+    </w:p>
+    <w:p>
+      <w:pPr>
+        <w:pStyle w:val="Normal"/>
+        <w:numPr>
+          <w:ilvl w:val="0"/>
+          <w:numId w:val="0"/>
+        </w:numPr>
+        <w:suppressAutoHyphens w:val="true"/>
+        <w:spacing w:lineRule="auto" w:line="259"/>
+        <w:ind w:hanging="0" w:left="708"/>
+        <w:jc w:val="left"/>
+        <w:outlineLvl w:val="0"/>
+        <w:rPr>
+          <w:b w:val="false"/>
+          <w:bCs w:val="false"/>
+          <w:sz w:val="28"/>
+          <w:szCs w:val="28"/>
+        </w:rPr>
+      </w:pPr>
+      <w:r>
+        <w:rPr>
+          <w:b w:val="false"/>
+          <w:bCs w:val="false"/>
+          <w:sz w:val="28"/>
+          <w:szCs w:val="28"/>
+        </w:rPr>
+      </w:r>
+    </w:p>
+    <w:p>
+      <w:pPr>
+        <w:pStyle w:val="Normal"/>
+        <w:numPr>
+          <w:ilvl w:val="0"/>
+          <w:numId w:val="0"/>
+        </w:numPr>
+        <w:suppressAutoHyphens w:val="true"/>
+        <w:spacing w:lineRule="auto" w:line="259"/>
+        <w:ind w:hanging="0" w:left="708"/>
+        <w:jc w:val="left"/>
+        <w:outlineLvl w:val="0"/>
+        <w:rPr>
+          <w:b w:val="false"/>
+          <w:bCs w:val="false"/>
+          <w:sz w:val="28"/>
+          <w:szCs w:val="28"/>
+        </w:rPr>
+      </w:pPr>
+      <w:r>
+        <w:rPr>
+          <w:b/>
+          <w:sz w:val="28"/>
+          <w:szCs w:val="20"/>
+        </w:rPr>
+      </w:r>
+    </w:p>
+    <w:p>
+      <w:pPr>
+        <w:pStyle w:val="Normal"/>
+        <w:numPr>
+          <w:ilvl w:val="0"/>
+          <w:numId w:val="0"/>
+        </w:numPr>
+        <w:suppressAutoHyphens w:val="true"/>
+        <w:spacing w:lineRule="auto" w:line="259"/>
+        <w:ind w:hanging="0" w:left="708"/>
+        <w:jc w:val="left"/>
+        <w:outlineLvl w:val="0"/>
+        <w:rPr>
+          <w:b w:val="false"/>
+          <w:bCs w:val="false"/>
+          <w:sz w:val="28"/>
+          <w:szCs w:val="28"/>
+        </w:rPr>
+      </w:pPr>
+      <w:r>
+        <w:rPr>
+          <w:b/>
+          <w:sz w:val="28"/>
+          <w:szCs w:val="20"/>
+        </w:rPr>
+      </w:r>
+    </w:p>
+    <w:p>
+      <w:pPr>
+        <w:pStyle w:val="Normal"/>
+        <w:numPr>
+          <w:ilvl w:val="0"/>
+          <w:numId w:val="0"/>
+        </w:numPr>
+        <w:suppressAutoHyphens w:val="true"/>
+        <w:spacing w:lineRule="auto" w:line="259"/>
+        <w:ind w:hanging="0" w:left="708"/>
+        <w:jc w:val="left"/>
         <w:outlineLvl w:val="0"/>
         <w:rPr>
           <w:b/>
@@ -4664,6 +6108,13 @@
     <w:qFormat/>
     <w:rPr/>
   </w:style>
+  <w:style w:type="character" w:styleId="Bullets">
+    <w:name w:val="Bullets"/>
+    <w:qFormat/>
+    <w:rPr>
+      <w:rFonts w:ascii="OpenSymbol" w:hAnsi="OpenSymbol" w:eastAsia="OpenSymbol" w:cs="OpenSymbol"/>
+    </w:rPr>
+  </w:style>
   <w:style w:type="paragraph" w:styleId="Heading">
     <w:name w:val="Heading"/>
     <w:basedOn w:val="Normal"/>

</xml_diff>